<commit_message>
Progression outline update after scope cut
</commit_message>
<xml_diff>
--- a/Design and Narrative/Game progression outline.docx
+++ b/Design and Narrative/Game progression outline.docx
@@ -59,10 +59,7 @@
         <w:t xml:space="preserve">Game start - </w:t>
       </w:r>
       <w:r>
-        <w:t>The player starts in a relatively safe area</w:t>
-      </w:r>
-      <w:r>
-        <w:t xml:space="preserve">. Introduce the mechanics of the game and teach the gameplay. </w:t>
+        <w:t xml:space="preserve">The player starts in a relatively safe area. Introduce the mechanics of the game and teach the gameplay. </w:t>
       </w:r>
       <w:r>
         <w:br/>
@@ -79,7 +76,29 @@
           <w:bCs/>
           <w:u w:val="single"/>
         </w:rPr>
-        <w:t>Wrecked lands major events:</w:t>
+        <w:t>AFTER SCOPE CUT</w:t>
+      </w:r>
+      <w:r>
+        <w:br/>
+      </w:r>
+      <w:r>
+        <w:br/>
+      </w:r>
+      <w:r>
+        <w:rPr>
+          <w:b/>
+          <w:bCs/>
+          <w:u w:val="single"/>
+        </w:rPr>
+        <w:t>M</w:t>
+      </w:r>
+      <w:r>
+        <w:rPr>
+          <w:b/>
+          <w:bCs/>
+          <w:u w:val="single"/>
+        </w:rPr>
+        <w:t>ajor events:</w:t>
       </w:r>
     </w:p>
     <w:p>
@@ -95,29 +114,10 @@
           <w:b/>
           <w:bCs/>
         </w:rPr>
-        <w:t xml:space="preserve">Early game </w:t>
-      </w:r>
-      <w:r>
-        <w:rPr>
-          <w:b/>
-          <w:bCs/>
-        </w:rPr>
-        <w:t>-</w:t>
-      </w:r>
-      <w:r>
-        <w:t xml:space="preserve"> Simple missions, </w:t>
-      </w:r>
-      <w:r>
-        <w:t>face weaker enemies.</w:t>
-      </w:r>
-      <w:r>
-        <w:t xml:space="preserve"> </w:t>
-      </w:r>
-      <w:r>
-        <w:t>Introduce to small enemy waves</w:t>
-      </w:r>
-      <w:r>
-        <w:t xml:space="preserve">, introduce game lore through newspaper </w:t>
+        <w:t>Early game -</w:t>
+      </w:r>
+      <w:r>
+        <w:t xml:space="preserve"> Simple missions, face weaker enemies. Introduce to small enemy waves, introduce game lore through newspaper </w:t>
       </w:r>
     </w:p>
     <w:p>
@@ -147,10 +147,7 @@
         <w:t xml:space="preserve"> – </w:t>
       </w:r>
       <w:r>
-        <w:t>map expansion, introduction of new enemy (titans)</w:t>
-      </w:r>
-      <w:r>
-        <w:t>, increase in game difficulty</w:t>
+        <w:t>map expansion, introduction of new enemy (titans), increase in game difficulty</w:t>
       </w:r>
     </w:p>
     <w:p>
@@ -170,38 +167,13 @@
           <w:b/>
           <w:bCs/>
         </w:rPr>
-        <w:t>Escape to red desert</w:t>
-      </w:r>
-      <w:r>
-        <w:rPr>
-          <w:b/>
-          <w:bCs/>
-        </w:rPr>
-        <w:t xml:space="preserve"> </w:t>
-      </w:r>
-      <w:r>
-        <w:rPr>
-          <w:b/>
-          <w:bCs/>
-        </w:rPr>
-        <w:br/>
-      </w:r>
-    </w:p>
-    <w:p>
-      <w:pPr>
-        <w:rPr>
-          <w:b/>
-          <w:bCs/>
-          <w:u w:val="single"/>
-        </w:rPr>
-      </w:pPr>
-      <w:r>
-        <w:rPr>
-          <w:b/>
-          <w:bCs/>
-          <w:u w:val="single"/>
-        </w:rPr>
-        <w:t>Red desert major events:</w:t>
+        <w:t xml:space="preserve">Church event – </w:t>
+      </w:r>
+      <w:r>
+        <w:t>narrative depth</w:t>
+      </w:r>
+      <w:r>
+        <w:t>, more mission, some lore exploration</w:t>
       </w:r>
     </w:p>
     <w:p>
@@ -209,57 +181,39 @@
         <w:pStyle w:val="ListParagraph"/>
         <w:numPr>
           <w:ilvl w:val="0"/>
-          <w:numId w:val="2"/>
+          <w:numId w:val="1"/>
         </w:numPr>
-      </w:pPr>
-      <w:r>
-        <w:rPr>
-          <w:b/>
-          <w:bCs/>
-        </w:rPr>
-        <w:t>Red desert arrival</w:t>
-      </w:r>
-      <w:r>
-        <w:rPr>
-          <w:b/>
-          <w:bCs/>
-        </w:rPr>
-        <w:t xml:space="preserve"> </w:t>
-      </w:r>
-      <w:r>
-        <w:rPr>
-          <w:b/>
-          <w:bCs/>
-        </w:rPr>
-        <w:t xml:space="preserve">– </w:t>
-      </w:r>
-      <w:r>
-        <w:t>Explore</w:t>
-      </w:r>
-      <w:r>
-        <w:t xml:space="preserve"> </w:t>
-      </w:r>
-      <w:r>
-        <w:t>and find the initial</w:t>
-      </w:r>
-      <w:r>
-        <w:t xml:space="preserve"> shelter place near to the train station. </w:t>
-      </w:r>
-      <w:r>
-        <w:t>Talk to NPCs and find out about different locations</w:t>
-      </w:r>
-      <w:r>
-        <w:br/>
-      </w:r>
-      <w:r>
-        <w:rPr>
-          <w:b/>
-          <w:bCs/>
-        </w:rPr>
-        <w:t>Desert introductory quest event</w:t>
-      </w:r>
-      <w:r>
-        <w:t xml:space="preserve"> (sick mother and child)</w:t>
+        <w:rPr>
+          <w:b/>
+          <w:bCs/>
+        </w:rPr>
+      </w:pPr>
+      <w:r>
+        <w:rPr>
+          <w:b/>
+          <w:bCs/>
+        </w:rPr>
+        <w:t xml:space="preserve">City Evacuation </w:t>
+      </w:r>
+      <w:r>
+        <w:rPr>
+          <w:b/>
+          <w:bCs/>
+        </w:rPr>
+        <w:t>&amp; escape</w:t>
+      </w:r>
+      <w:r>
+        <w:rPr>
+          <w:b/>
+          <w:bCs/>
+        </w:rPr>
+        <w:t xml:space="preserve"> - </w:t>
+      </w:r>
+      <w:r>
+        <w:t>events leading to new enemy discovery (wormers)</w:t>
+      </w:r>
+      <w:r>
+        <w:t>, newspaper informing about destruction and new enemy types</w:t>
       </w:r>
     </w:p>
     <w:p>
@@ -267,119 +221,39 @@
         <w:pStyle w:val="ListParagraph"/>
         <w:numPr>
           <w:ilvl w:val="0"/>
-          <w:numId w:val="2"/>
+          <w:numId w:val="1"/>
         </w:numPr>
         <w:rPr>
           <w:b/>
           <w:bCs/>
-        </w:rPr>
-      </w:pPr>
-      <w:r>
-        <w:rPr>
-          <w:b/>
-          <w:bCs/>
-        </w:rPr>
-        <w:t xml:space="preserve">Oasis </w:t>
-      </w:r>
-      <w:r>
-        <w:rPr>
-          <w:b/>
-          <w:bCs/>
-        </w:rPr>
-        <w:t>–</w:t>
-      </w:r>
-      <w:r>
-        <w:rPr>
-          <w:b/>
-          <w:bCs/>
-        </w:rPr>
+          <w:u w:val="single"/>
+        </w:rPr>
+      </w:pPr>
+      <w:r>
+        <w:rPr>
+          <w:b/>
+          <w:bCs/>
+        </w:rPr>
+        <w:t>Ending -</w:t>
+      </w:r>
+      <w:r>
+        <w:rPr>
+          <w:b/>
+          <w:bCs/>
+        </w:rPr>
+        <w:t xml:space="preserve">  </w:t>
+      </w:r>
+      <w:r>
+        <w:t>Go to the train station</w:t>
+      </w:r>
+      <w:r>
         <w:t xml:space="preserve"> </w:t>
       </w:r>
-      <w:r>
-        <w:t>The desert main area of settlement</w:t>
-      </w:r>
-      <w:r>
-        <w:t xml:space="preserve"> and player can meet different NPC’s and get different quests.</w:t>
-      </w:r>
-    </w:p>
-    <w:p>
-      <w:pPr>
-        <w:pStyle w:val="ListParagraph"/>
-        <w:numPr>
-          <w:ilvl w:val="0"/>
-          <w:numId w:val="2"/>
-        </w:numPr>
-        <w:rPr>
-          <w:b/>
-          <w:bCs/>
-        </w:rPr>
-      </w:pPr>
-      <w:r>
-        <w:rPr>
-          <w:b/>
-          <w:bCs/>
-        </w:rPr>
-        <w:t>Final battle</w:t>
-      </w:r>
-      <w:r>
-        <w:rPr>
-          <w:b/>
-          <w:bCs/>
-        </w:rPr>
-        <w:t xml:space="preserve"> – </w:t>
-      </w:r>
-      <w:r>
-        <w:t>Narrative development towards game end.</w:t>
-      </w:r>
-      <w:r>
-        <w:rPr>
-          <w:b/>
-          <w:bCs/>
-        </w:rPr>
-        <w:t xml:space="preserve"> </w:t>
-      </w:r>
-    </w:p>
-    <w:p>
-      <w:pPr>
-        <w:rPr>
-          <w:b/>
-          <w:bCs/>
-          <w:u w:val="single"/>
-        </w:rPr>
-      </w:pPr>
-      <w:r>
-        <w:rPr>
-          <w:b/>
-          <w:bCs/>
-          <w:u w:val="single"/>
-        </w:rPr>
-        <w:t>Game ending:</w:t>
-      </w:r>
-    </w:p>
-    <w:p>
-      <w:pPr>
-        <w:pStyle w:val="ListParagraph"/>
-        <w:numPr>
-          <w:ilvl w:val="0"/>
-          <w:numId w:val="3"/>
-        </w:numPr>
-        <w:rPr>
-          <w:b/>
-          <w:bCs/>
-          <w:u w:val="single"/>
-        </w:rPr>
-      </w:pPr>
       <w:bookmarkStart w:id="0" w:name="_GoBack"/>
       <w:bookmarkEnd w:id="0"/>
-    </w:p>
-    <w:p>
-      <w:pPr>
-        <w:rPr>
-          <w:b/>
-          <w:bCs/>
-          <w:u w:val="single"/>
-        </w:rPr>
-      </w:pPr>
+      <w:r>
+        <w:br/>
+      </w:r>
     </w:p>
     <w:sectPr>
       <w:pgSz w:w="12240" w:h="15840"/>
@@ -1136,6 +1010,7 @@
   <w:style w:type="paragraph" w:default="1" w:styleId="Normal">
     <w:name w:val="Normal"/>
     <w:qFormat/>
+    <w:rsid w:val="00247C85"/>
   </w:style>
   <w:style w:type="character" w:default="1" w:styleId="DefaultParagraphFont">
     <w:name w:val="Default Paragraph Font"/>

</xml_diff>